<commit_message>
Se actualiza hasta aqui.
</commit_message>
<xml_diff>
--- a/DESARROLLO WEB CLIENTE/TEMAS/RESUMEN TEMA.03.docx
+++ b/DESARROLLO WEB CLIENTE/TEMAS/RESUMEN TEMA.03.docx
@@ -479,9 +479,302 @@
     </w:p>
     <w:p>
       <w:pPr>
-        <w:pBdr/>
-        <w:spacing/>
-        <w:ind/>
+        <w:pStyle w:val="738"/>
+        <w:pBdr/>
+        <w:spacing/>
+        <w:ind/>
+        <w:rPr>
+          <w:highlight w:val="none"/>
+        </w:rPr>
+      </w:pPr>
+      <w:r>
+        <w:rPr>
+          <w:highlight w:val="none"/>
+        </w:rPr>
+        <w:t xml:space="preserve">1.1.- Objeto navigator</w:t>
+      </w:r>
+      <w:r>
+        <w:rPr>
+          <w:highlight w:val="none"/>
+        </w:rPr>
+      </w:r>
+    </w:p>
+    <w:p>
+      <w:pPr>
+        <w:pBdr/>
+        <w:spacing/>
+        <w:ind/>
+        <w:jc w:val="both"/>
+        <w:rPr>
+          <w:highlight w:val="none"/>
+        </w:rPr>
+      </w:pPr>
+      <w:r>
+        <w:rPr>
+          <w:highlight w:val="none"/>
+        </w:rPr>
+        <w:t xml:space="preserve">Este objeto navigator, contiene informaci</w:t>
+      </w:r>
+      <w:r>
+        <w:rPr>
+          <w:highlight w:val="none"/>
+        </w:rPr>
+        <w:t xml:space="preserve">ón sobre el navegador que estamos utilizando cuando abrimos una URL o un documento local.</w:t>
+      </w:r>
+      <w:r>
+        <w:rPr>
+          <w:highlight w:val="none"/>
+        </w:rPr>
+      </w:r>
+    </w:p>
+    <w:p>
+      <w:pPr>
+        <w:pBdr/>
+        <w:spacing/>
+        <w:ind/>
+        <w:jc w:val="both"/>
+        <w:rPr>
+          <w:highlight w:val="none"/>
+        </w:rPr>
+      </w:pPr>
+      <w:r>
+        <w:rPr>
+          <w:b/>
+          <w:bCs/>
+          <w:highlight w:val="none"/>
+        </w:rPr>
+        <w:t xml:space="preserve">appCodeName</w:t>
+      </w:r>
+      <w:r>
+        <w:rPr>
+          <w:highlight w:val="none"/>
+        </w:rPr>
+        <w:t xml:space="preserve">: cadena que contiene el nombre en c</w:t>
+      </w:r>
+      <w:r>
+        <w:rPr>
+          <w:highlight w:val="none"/>
+        </w:rPr>
+        <w:t xml:space="preserve">ódigo del navegador.</w:t>
+      </w:r>
+      <w:r>
+        <w:rPr>
+          <w:highlight w:val="none"/>
+        </w:rPr>
+      </w:r>
+    </w:p>
+    <w:p>
+      <w:pPr>
+        <w:pBdr/>
+        <w:spacing/>
+        <w:ind/>
+        <w:jc w:val="both"/>
+        <w:rPr>
+          <w:highlight w:val="none"/>
+        </w:rPr>
+      </w:pPr>
+      <w:r>
+        <w:rPr>
+          <w:b/>
+          <w:bCs/>
+          <w:highlight w:val="none"/>
+        </w:rPr>
+        <w:t xml:space="preserve">appName</w:t>
+      </w:r>
+      <w:r>
+        <w:rPr>
+          <w:highlight w:val="none"/>
+        </w:rPr>
+        <w:t xml:space="preserve">: cadena que contiene el nombre del cliente.</w:t>
+      </w:r>
+      <w:r>
+        <w:rPr>
+          <w:highlight w:val="none"/>
+        </w:rPr>
+      </w:r>
+    </w:p>
+    <w:p>
+      <w:pPr>
+        <w:pBdr/>
+        <w:spacing/>
+        <w:ind/>
+        <w:jc w:val="both"/>
+        <w:rPr>
+          <w:highlight w:val="none"/>
+        </w:rPr>
+      </w:pPr>
+      <w:r>
+        <w:rPr>
+          <w:b/>
+          <w:bCs/>
+          <w:highlight w:val="none"/>
+        </w:rPr>
+        <w:t xml:space="preserve">appVersion</w:t>
+      </w:r>
+      <w:r>
+        <w:rPr>
+          <w:highlight w:val="none"/>
+        </w:rPr>
+        <w:t xml:space="preserve">: cadena que contiene informaci</w:t>
+      </w:r>
+      <w:r>
+        <w:rPr>
+          <w:highlight w:val="none"/>
+        </w:rPr>
+        <w:t xml:space="preserve">ón sobre la versi</w:t>
+      </w:r>
+      <w:r>
+        <w:rPr>
+          <w:highlight w:val="none"/>
+        </w:rPr>
+        <w:t xml:space="preserve">ón del cliente.</w:t>
+      </w:r>
+      <w:r>
+        <w:rPr>
+          <w:highlight w:val="none"/>
+        </w:rPr>
+      </w:r>
+    </w:p>
+    <w:p>
+      <w:pPr>
+        <w:pBdr/>
+        <w:spacing/>
+        <w:ind/>
+        <w:jc w:val="both"/>
+        <w:rPr>
+          <w:highlight w:val="none"/>
+        </w:rPr>
+      </w:pPr>
+      <w:r>
+        <w:rPr>
+          <w:b/>
+          <w:bCs/>
+          <w:highlight w:val="none"/>
+        </w:rPr>
+        <w:t xml:space="preserve">cookieEnabled</w:t>
+      </w:r>
+      <w:r>
+        <w:rPr>
+          <w:highlight w:val="none"/>
+        </w:rPr>
+        <w:t xml:space="preserve">: determina si las cookies estan o no habilitadas en el navegador.</w:t>
+      </w:r>
+      <w:r>
+        <w:rPr>
+          <w:highlight w:val="none"/>
+        </w:rPr>
+      </w:r>
+    </w:p>
+    <w:p>
+      <w:pPr>
+        <w:pBdr/>
+        <w:spacing/>
+        <w:ind/>
+        <w:jc w:val="both"/>
+        <w:rPr>
+          <w:highlight w:val="none"/>
+        </w:rPr>
+      </w:pPr>
+      <w:r>
+        <w:rPr>
+          <w:b/>
+          <w:bCs/>
+          <w:highlight w:val="none"/>
+        </w:rPr>
+        <w:t xml:space="preserve">platform</w:t>
+      </w:r>
+      <w:r>
+        <w:rPr>
+          <w:highlight w:val="none"/>
+        </w:rPr>
+        <w:t xml:space="preserve">: cadena con la plataforma sobre la que est</w:t>
+      </w:r>
+      <w:r>
+        <w:rPr>
+          <w:highlight w:val="none"/>
+        </w:rPr>
+        <w:t xml:space="preserve">á ejecutando el programa cliente.</w:t>
+      </w:r>
+      <w:r>
+        <w:rPr>
+          <w:highlight w:val="none"/>
+        </w:rPr>
+      </w:r>
+    </w:p>
+    <w:p>
+      <w:pPr>
+        <w:pBdr/>
+        <w:spacing/>
+        <w:ind/>
+        <w:jc w:val="both"/>
+        <w:rPr/>
+      </w:pPr>
+      <w:r>
+        <w:rPr>
+          <w:b/>
+          <w:bCs/>
+          <w:highlight w:val="none"/>
+        </w:rPr>
+        <w:t xml:space="preserve">userAgent</w:t>
+      </w:r>
+      <w:r>
+        <w:rPr>
+          <w:highlight w:val="none"/>
+        </w:rPr>
+        <w:t xml:space="preserve">: cadena que contiene la cabecera completa del agente enviada en una petici</w:t>
+      </w:r>
+      <w:r>
+        <w:rPr>
+          <w:highlight w:val="none"/>
+        </w:rPr>
+        <w:t xml:space="preserve">ón HTTP. Contiene la informaci</w:t>
+      </w:r>
+      <w:r>
+        <w:rPr>
+          <w:highlight w:val="none"/>
+        </w:rPr>
+        <w:t xml:space="preserve">ón de las propiedades appCodeName y appVersion.</w:t>
+      </w:r>
+      <w:r>
+        <w:rPr>
+          <w:highlight w:val="none"/>
+        </w:rPr>
+      </w:r>
+      <w:r>
+        <w:rPr>
+          <w:highlight w:val="none"/>
+        </w:rPr>
+      </w:r>
+    </w:p>
+    <w:p>
+      <w:pPr>
+        <w:pStyle w:val="916"/>
+        <w:numPr>
+          <w:ilvl w:val="0"/>
+          <w:numId w:val="38"/>
+        </w:numPr>
+        <w:pBdr/>
+        <w:spacing/>
+        <w:ind/>
+        <w:jc w:val="both"/>
+        <w:rPr/>
+      </w:pPr>
+      <w:r>
+        <w:rPr>
+          <w:highlight w:val="none"/>
+        </w:rPr>
+      </w:r>
+      <w:r>
+        <w:rPr>
+          <w:highlight w:val="none"/>
+        </w:rPr>
+      </w:r>
+    </w:p>
+    <w:p>
+      <w:pPr>
+        <w:pBdr/>
+        <w:spacing/>
+        <w:ind w:firstLine="0" w:left="1417"/>
         <w:jc w:val="both"/>
         <w:rPr/>
       </w:pPr>
@@ -5542,6 +5835,262 @@
       <w:lvlJc w:val="left"/>
       <w:lvlText w:val="%2."/>
       <w:numFmt w:val="lowerLetter"/>
+      <w:pPr>
+        <w:pBdr/>
+        <w:spacing/>
+        <w:ind w:hanging="360" w:left="2137"/>
+      </w:pPr>
+      <w:rPr/>
+      <w:start w:val="1"/>
+      <w:suff w:val="space"/>
+    </w:lvl>
+    <w:lvl w:ilvl="2">
+      <w:isLgl w:val="false"/>
+      <w:lvlJc w:val="right"/>
+      <w:lvlText w:val="%3."/>
+      <w:numFmt w:val="lowerRoman"/>
+      <w:pPr>
+        <w:pBdr/>
+        <w:spacing/>
+        <w:ind w:hanging="180" w:left="2857"/>
+      </w:pPr>
+      <w:rPr/>
+      <w:start w:val="1"/>
+      <w:suff w:val="space"/>
+    </w:lvl>
+    <w:lvl w:ilvl="3">
+      <w:isLgl w:val="false"/>
+      <w:lvlJc w:val="left"/>
+      <w:lvlText w:val="%4."/>
+      <w:numFmt w:val="decimal"/>
+      <w:pPr>
+        <w:pBdr/>
+        <w:spacing/>
+        <w:ind w:hanging="360" w:left="3577"/>
+      </w:pPr>
+      <w:rPr/>
+      <w:start w:val="1"/>
+      <w:suff w:val="space"/>
+    </w:lvl>
+    <w:lvl w:ilvl="4">
+      <w:isLgl w:val="false"/>
+      <w:lvlJc w:val="left"/>
+      <w:lvlText w:val="%5."/>
+      <w:numFmt w:val="lowerLetter"/>
+      <w:pPr>
+        <w:pBdr/>
+        <w:spacing/>
+        <w:ind w:hanging="360" w:left="4297"/>
+      </w:pPr>
+      <w:rPr/>
+      <w:start w:val="1"/>
+      <w:suff w:val="space"/>
+    </w:lvl>
+    <w:lvl w:ilvl="5">
+      <w:isLgl w:val="false"/>
+      <w:lvlJc w:val="right"/>
+      <w:lvlText w:val="%6."/>
+      <w:numFmt w:val="lowerRoman"/>
+      <w:pPr>
+        <w:pBdr/>
+        <w:spacing/>
+        <w:ind w:hanging="180" w:left="5017"/>
+      </w:pPr>
+      <w:rPr/>
+      <w:start w:val="1"/>
+      <w:suff w:val="space"/>
+    </w:lvl>
+    <w:lvl w:ilvl="6">
+      <w:isLgl w:val="false"/>
+      <w:lvlJc w:val="left"/>
+      <w:lvlText w:val="%7."/>
+      <w:numFmt w:val="decimal"/>
+      <w:pPr>
+        <w:pBdr/>
+        <w:spacing/>
+        <w:ind w:hanging="360" w:left="5737"/>
+      </w:pPr>
+      <w:rPr/>
+      <w:start w:val="1"/>
+      <w:suff w:val="space"/>
+    </w:lvl>
+    <w:lvl w:ilvl="7">
+      <w:isLgl w:val="false"/>
+      <w:lvlJc w:val="left"/>
+      <w:lvlText w:val="%8."/>
+      <w:numFmt w:val="lowerLetter"/>
+      <w:pPr>
+        <w:pBdr/>
+        <w:spacing/>
+        <w:ind w:hanging="360" w:left="6457"/>
+      </w:pPr>
+      <w:rPr/>
+      <w:start w:val="1"/>
+      <w:suff w:val="space"/>
+    </w:lvl>
+    <w:lvl w:ilvl="8">
+      <w:isLgl w:val="false"/>
+      <w:lvlJc w:val="right"/>
+      <w:lvlText w:val="%9."/>
+      <w:numFmt w:val="lowerRoman"/>
+      <w:pPr>
+        <w:pBdr/>
+        <w:spacing/>
+        <w:ind w:hanging="180" w:left="7177"/>
+      </w:pPr>
+      <w:rPr/>
+      <w:start w:val="1"/>
+      <w:suff w:val="space"/>
+    </w:lvl>
+  </w:abstractNum>
+  <w:abstractNum w:abstractNumId="36">
+    <w:lvl w:ilvl="0">
+      <w:isLgl w:val="false"/>
+      <w:lvlJc w:val="left"/>
+      <w:lvlText w:val="%1."/>
+      <w:numFmt w:val="decimal"/>
+      <w:pPr>
+        <w:pBdr/>
+        <w:spacing/>
+        <w:ind w:hanging="360" w:left="709"/>
+      </w:pPr>
+      <w:rPr/>
+      <w:start w:val="1"/>
+      <w:suff w:val="space"/>
+    </w:lvl>
+    <w:lvl w:ilvl="1">
+      <w:isLgl w:val="false"/>
+      <w:lvlJc w:val="left"/>
+      <w:lvlText w:val="%1.%2."/>
+      <w:numFmt w:val="decimal"/>
+      <w:pPr>
+        <w:pBdr/>
+        <w:spacing/>
+        <w:ind w:hanging="360" w:left="1429"/>
+      </w:pPr>
+      <w:rPr/>
+      <w:start w:val="1"/>
+      <w:suff w:val="space"/>
+    </w:lvl>
+    <w:lvl w:ilvl="2">
+      <w:isLgl w:val="false"/>
+      <w:lvlJc w:val="right"/>
+      <w:lvlText w:val="%3."/>
+      <w:numFmt w:val="lowerRoman"/>
+      <w:pPr>
+        <w:pBdr/>
+        <w:spacing/>
+        <w:ind w:hanging="180" w:left="2149"/>
+      </w:pPr>
+      <w:rPr/>
+      <w:start w:val="1"/>
+      <w:suff w:val="space"/>
+    </w:lvl>
+    <w:lvl w:ilvl="3">
+      <w:isLgl w:val="false"/>
+      <w:lvlJc w:val="left"/>
+      <w:lvlText w:val="%4."/>
+      <w:numFmt w:val="decimal"/>
+      <w:pPr>
+        <w:pBdr/>
+        <w:spacing/>
+        <w:ind w:hanging="360" w:left="2869"/>
+      </w:pPr>
+      <w:rPr/>
+      <w:start w:val="1"/>
+      <w:suff w:val="space"/>
+    </w:lvl>
+    <w:lvl w:ilvl="4">
+      <w:isLgl w:val="false"/>
+      <w:lvlJc w:val="left"/>
+      <w:lvlText w:val="%5."/>
+      <w:numFmt w:val="lowerLetter"/>
+      <w:pPr>
+        <w:pBdr/>
+        <w:spacing/>
+        <w:ind w:hanging="360" w:left="3589"/>
+      </w:pPr>
+      <w:rPr/>
+      <w:start w:val="1"/>
+      <w:suff w:val="space"/>
+    </w:lvl>
+    <w:lvl w:ilvl="5">
+      <w:isLgl w:val="false"/>
+      <w:lvlJc w:val="right"/>
+      <w:lvlText w:val="%6."/>
+      <w:numFmt w:val="lowerRoman"/>
+      <w:pPr>
+        <w:pBdr/>
+        <w:spacing/>
+        <w:ind w:hanging="180" w:left="4309"/>
+      </w:pPr>
+      <w:rPr/>
+      <w:start w:val="1"/>
+      <w:suff w:val="space"/>
+    </w:lvl>
+    <w:lvl w:ilvl="6">
+      <w:isLgl w:val="false"/>
+      <w:lvlJc w:val="left"/>
+      <w:lvlText w:val="%7."/>
+      <w:numFmt w:val="decimal"/>
+      <w:pPr>
+        <w:pBdr/>
+        <w:spacing/>
+        <w:ind w:hanging="360" w:left="5029"/>
+      </w:pPr>
+      <w:rPr/>
+      <w:start w:val="1"/>
+      <w:suff w:val="space"/>
+    </w:lvl>
+    <w:lvl w:ilvl="7">
+      <w:isLgl w:val="false"/>
+      <w:lvlJc w:val="left"/>
+      <w:lvlText w:val="%8."/>
+      <w:numFmt w:val="lowerLetter"/>
+      <w:pPr>
+        <w:pBdr/>
+        <w:spacing/>
+        <w:ind w:hanging="360" w:left="5749"/>
+      </w:pPr>
+      <w:rPr/>
+      <w:start w:val="1"/>
+      <w:suff w:val="space"/>
+    </w:lvl>
+    <w:lvl w:ilvl="8">
+      <w:isLgl w:val="false"/>
+      <w:lvlJc w:val="right"/>
+      <w:lvlText w:val="%9."/>
+      <w:numFmt w:val="lowerRoman"/>
+      <w:pPr>
+        <w:pBdr/>
+        <w:spacing/>
+        <w:ind w:hanging="180" w:left="6469"/>
+      </w:pPr>
+      <w:rPr/>
+      <w:start w:val="1"/>
+      <w:suff w:val="space"/>
+    </w:lvl>
+  </w:abstractNum>
+  <w:abstractNum w:abstractNumId="37">
+    <w:lvl w:ilvl="0">
+      <w:isLgl w:val="false"/>
+      <w:lvlJc w:val="left"/>
+      <w:lvlText w:val="%1."/>
+      <w:numFmt w:val="decimal"/>
+      <w:pPr>
+        <w:pBdr/>
+        <w:spacing/>
+        <w:ind w:hanging="360" w:left="1417"/>
+      </w:pPr>
+      <w:rPr/>
+      <w:start w:val="1"/>
+      <w:suff w:val="space"/>
+    </w:lvl>
+    <w:lvl w:ilvl="1">
+      <w:isLgl w:val="false"/>
+      <w:lvlJc w:val="left"/>
+      <w:lvlText w:val="%1.%2."/>
+      <w:numFmt w:val="decimal"/>
       <w:pPr>
         <w:pBdr/>
         <w:spacing/>
@@ -5757,6 +6306,12 @@
   </w:num>
   <w:num w:numId="36">
     <w:abstractNumId w:val="35"/>
+  </w:num>
+  <w:num w:numId="37">
+    <w:abstractNumId w:val="36"/>
+  </w:num>
+  <w:num w:numId="38">
+    <w:abstractNumId w:val="37"/>
   </w:num>
 </w:numbering>
 </file>

</xml_diff>